<commit_message>
updated for sem exam
</commit_message>
<xml_diff>
--- a/Data structures and algorithms.docx
+++ b/Data structures and algorithms.docx
@@ -82,6 +82,26 @@
           <w:sz w:val="24"/>
           <w:szCs w:val="24"/>
         </w:rPr>
+        <w:t>Why do we use data structure?</w:t>
+      </w:r>
+    </w:p>
+    <w:p>
+      <w:pPr>
+        <w:pStyle w:val="ListParagraph"/>
+        <w:numPr>
+          <w:ilvl w:val="0"/>
+          <w:numId w:val="2"/>
+        </w:numPr>
+        <w:rPr>
+          <w:sz w:val="24"/>
+          <w:szCs w:val="24"/>
+        </w:rPr>
+      </w:pPr>
+      <w:r>
+        <w:rPr>
+          <w:sz w:val="24"/>
+          <w:szCs w:val="24"/>
+        </w:rPr>
         <w:t>Classification of data structures</w:t>
       </w:r>
     </w:p>
@@ -284,6 +304,13 @@
         </w:rPr>
         <w:t>Infix to postfix conversion</w:t>
       </w:r>
+      <w:r>
+        <w:rPr>
+          <w:sz w:val="24"/>
+          <w:szCs w:val="24"/>
+        </w:rPr>
+        <w:t xml:space="preserve"> (algorithm, evaluation)</w:t>
+      </w:r>
     </w:p>
     <w:p>
       <w:pPr>
@@ -391,6 +418,13 @@
         </w:rPr>
         <w:t>Infix to prefix conversion</w:t>
       </w:r>
+      <w:r>
+        <w:rPr>
+          <w:sz w:val="24"/>
+          <w:szCs w:val="24"/>
+        </w:rPr>
+        <w:t xml:space="preserve"> (algorithm, evaluation)</w:t>
+      </w:r>
     </w:p>
     <w:p>
       <w:pPr>
@@ -809,6 +843,7 @@
           <w:sz w:val="24"/>
           <w:szCs w:val="24"/>
         </w:rPr>
+        <w:lastRenderedPageBreak/>
         <w:t>Introduction</w:t>
       </w:r>
     </w:p>
@@ -829,7 +864,6 @@
           <w:sz w:val="24"/>
           <w:szCs w:val="24"/>
         </w:rPr>
-        <w:lastRenderedPageBreak/>
         <w:t>Hash functions</w:t>
       </w:r>
     </w:p>
@@ -1191,6 +1225,13 @@
           <w:szCs w:val="24"/>
         </w:rPr>
         <w:t>Count sort</w:t>
+      </w:r>
+      <w:r>
+        <w:rPr>
+          <w:sz w:val="24"/>
+          <w:szCs w:val="24"/>
+        </w:rPr>
+        <w:t xml:space="preserve">(optional) </w:t>
       </w:r>
     </w:p>
     <w:sectPr>

</xml_diff>